<commit_message>
Finished the Eight ball game. Filled out Task 1 coversheet.
</commit_message>
<xml_diff>
--- a/Important documents/Assessment Cover Sheet Template 2023 - Physics for Games - Task 1.docx
+++ b/Important documents/Assessment Cover Sheet Template 2023 - Physics for Games - Task 1.docx
@@ -111,14 +111,8 @@
             <w:placeholder>
               <w:docPart w:val="34DE06009A8440D8910CE7ECB689A1CE"/>
             </w:placeholder>
-            <w:showingPlcHdr/>
             <w:text/>
           </w:sdtPr>
-          <w:sdtEndPr>
-            <w:rPr>
-              <w:rStyle w:val="Style1"/>
-            </w:rPr>
-          </w:sdtEndPr>
           <w:sdtContent>
             <w:tc>
               <w:tcPr>
@@ -136,11 +130,11 @@
                 </w:pPr>
                 <w:r>
                   <w:rPr>
-                    <w:rStyle w:val="PlaceholderText"/>
+                    <w:rStyle w:val="Style1"/>
                     <w:sz w:val="20"/>
                     <w:szCs w:val="20"/>
                   </w:rPr>
-                  <w:t>Please enter your name.</w:t>
+                  <w:t>Connor Mills</w:t>
                 </w:r>
               </w:p>
             </w:tc>
@@ -184,7 +178,6 @@
             <w:placeholder>
               <w:docPart w:val="1533A172DCE44AEA8611F796E7EB2A6F"/>
             </w:placeholder>
-            <w:showingPlcHdr/>
             <w:text/>
           </w:sdtPr>
           <w:sdtEndPr>
@@ -209,11 +202,11 @@
                 </w:pPr>
                 <w:r>
                   <w:rPr>
-                    <w:rStyle w:val="PlaceholderText"/>
+                    <w:rStyle w:val="Style1"/>
                     <w:sz w:val="20"/>
                     <w:szCs w:val="20"/>
                   </w:rPr>
-                  <w:t>Please enter your student number.</w:t>
+                  <w:t>12563179</w:t>
                 </w:r>
               </w:p>
             </w:tc>
@@ -257,14 +250,8 @@
             <w:placeholder>
               <w:docPart w:val="831D2B9BE5B54B1288A274D02E9769D8"/>
             </w:placeholder>
-            <w:showingPlcHdr/>
             <w:text/>
           </w:sdtPr>
-          <w:sdtEndPr>
-            <w:rPr>
-              <w:rStyle w:val="Style1"/>
-            </w:rPr>
-          </w:sdtEndPr>
           <w:sdtContent>
             <w:tc>
               <w:tcPr>
@@ -281,19 +268,11 @@
                 </w:pPr>
                 <w:r>
                   <w:rPr>
-                    <w:rStyle w:val="PlaceholderText"/>
+                    <w:rStyle w:val="Style1"/>
                     <w:sz w:val="20"/>
                     <w:szCs w:val="20"/>
                   </w:rPr>
-                  <w:t>s######@students.aie</w:t>
-                </w:r>
-                <w:r>
-                  <w:rPr>
-                    <w:rStyle w:val="PlaceholderText"/>
-                    <w:sz w:val="20"/>
-                    <w:szCs w:val="20"/>
-                  </w:rPr>
-                  <w:t>.edu.au</w:t>
+                  <w:t>s182214@students.aie.edu.au</w:t>
                 </w:r>
               </w:p>
             </w:tc>
@@ -598,10 +577,8 @@
             <w:placeholder>
               <w:docPart w:val="F2536A1D56504D879687F34AE947B117"/>
             </w:placeholder>
-            <w:showingPlcHdr/>
             <w:text/>
           </w:sdtPr>
-          <w:sdtEndPr/>
           <w:sdtContent>
             <w:tc>
               <w:tcPr>
@@ -618,35 +595,11 @@
                 </w:pPr>
                 <w:r>
                   <w:rPr>
-                    <w:rStyle w:val="PlaceholderText"/>
+                    <w:rFonts w:ascii="Arial" w:hAnsi="Arial" w:cs="Arial"/>
                     <w:sz w:val="20"/>
                     <w:szCs w:val="20"/>
                   </w:rPr>
-                  <w:t>As defined by your teacher</w:t>
-                </w:r>
-                <w:r>
-                  <w:rPr>
-                    <w:rStyle w:val="PlaceholderText"/>
-                    <w:sz w:val="18"/>
-                    <w:szCs w:val="18"/>
-                  </w:rPr>
-                  <w:t>/</w:t>
-                </w:r>
-                <w:r>
-                  <w:rPr>
-                    <w:rStyle w:val="PlaceholderText"/>
-                    <w:sz w:val="20"/>
-                    <w:szCs w:val="20"/>
-                  </w:rPr>
-                  <w:t>s</w:t>
-                </w:r>
-                <w:r>
-                  <w:rPr>
-                    <w:rStyle w:val="PlaceholderText"/>
-                    <w:sz w:val="20"/>
-                    <w:szCs w:val="20"/>
-                  </w:rPr>
-                  <w:t>.</w:t>
+                  <w:t>15/02/2023</w:t>
                 </w:r>
               </w:p>
             </w:tc>
@@ -694,7 +647,6 @@
             </w:placeholder>
             <w:text/>
           </w:sdtPr>
-          <w:sdtEndPr/>
           <w:sdtContent>
             <w:tc>
               <w:tcPr>
@@ -775,22 +727,22 @@
                 <w:placeholder>
                   <w:docPart w:val="BF8AFD9C80E34DB88FFC6FEC32336045"/>
                 </w:placeholder>
-                <w:showingPlcHdr/>
                 <w:text/>
               </w:sdtPr>
-              <w:sdtEndPr>
-                <w:rPr>
-                  <w:rStyle w:val="Style1"/>
-                </w:rPr>
-              </w:sdtEndPr>
               <w:sdtContent>
                 <w:r>
                   <w:rPr>
-                    <w:rStyle w:val="PlaceholderText"/>
+                    <w:rStyle w:val="Style1"/>
                     <w:sz w:val="20"/>
                     <w:szCs w:val="20"/>
                   </w:rPr>
-                  <w:t>Canvas/Drive location/file path</w:t>
+                  <w:t>C</w:t>
+                </w:r>
+                <w:r>
+                  <w:rPr>
+                    <w:rStyle w:val="Style1"/>
+                  </w:rPr>
+                  <w:t>anvas</w:t>
                 </w:r>
               </w:sdtContent>
             </w:sdt>
@@ -1225,12 +1177,11 @@
           </w:rPr>
           <w:id w:val="785697804"/>
           <w14:checkbox>
-            <w14:checked w14:val="0"/>
+            <w14:checked w14:val="1"/>
             <w14:checkedState w14:val="2612" w14:font="MS Gothic"/>
             <w14:uncheckedState w14:val="2610" w14:font="MS Gothic"/>
           </w14:checkbox>
         </w:sdtPr>
-        <w:sdtEndPr/>
         <w:sdtContent>
           <w:r>
             <w:rPr>
@@ -1239,7 +1190,7 @@
               <w:sz w:val="36"/>
               <w:szCs w:val="20"/>
             </w:rPr>
-            <w:t>☐</w:t>
+            <w:t>☒</w:t>
           </w:r>
         </w:sdtContent>
       </w:sdt>
@@ -1352,18 +1303,15 @@
           <w:placeholder>
             <w:docPart w:val="37824B6515B040CD820D57A736B2628E"/>
           </w:placeholder>
-          <w:showingPlcHdr/>
         </w:sdtPr>
-        <w:sdtEndPr/>
         <w:sdtContent>
           <w:r>
             <w:rPr>
-              <w:rStyle w:val="PlaceholderText"/>
-              <w:b/>
-              <w:bCs/>
-              <w:u w:val="single"/>
+              <w:rFonts w:ascii="Arial" w:hAnsi="Arial" w:cs="Arial"/>
+              <w:sz w:val="20"/>
+              <w:szCs w:val="20"/>
             </w:rPr>
-            <w:t>Please enter you name.</w:t>
+            <w:t>Connor Mills</w:t>
           </w:r>
         </w:sdtContent>
       </w:sdt>
@@ -1397,18 +1345,15 @@
           <w:placeholder>
             <w:docPart w:val="7CD918A61358408BBC08448184835886"/>
           </w:placeholder>
-          <w:showingPlcHdr/>
         </w:sdtPr>
-        <w:sdtEndPr/>
         <w:sdtContent>
           <w:r>
             <w:rPr>
-              <w:rStyle w:val="PlaceholderText"/>
-              <w:b/>
-              <w:bCs/>
-              <w:u w:val="single"/>
+              <w:rFonts w:ascii="Arial" w:hAnsi="Arial" w:cs="Arial"/>
+              <w:sz w:val="20"/>
+              <w:szCs w:val="20"/>
             </w:rPr>
-            <w:t>Please enter the date</w:t>
+            <w:t>15/02/2023</w:t>
           </w:r>
         </w:sdtContent>
       </w:sdt>
@@ -1456,7 +1401,6 @@
           <w:sz w:val="44"/>
           <w:szCs w:val="44"/>
         </w:rPr>
-        <w:lastRenderedPageBreak/>
         <w:t>Assessment Submission Coversheet:</w:t>
       </w:r>
       <w:r>
@@ -1564,12 +1508,11 @@
           </w:rPr>
           <w:id w:val="1849211127"/>
           <w14:checkbox>
-            <w14:checked w14:val="0"/>
+            <w14:checked w14:val="1"/>
             <w14:checkedState w14:val="2612" w14:font="MS Gothic"/>
             <w14:uncheckedState w14:val="2610" w14:font="MS Gothic"/>
           </w14:checkbox>
         </w:sdtPr>
-        <w:sdtEndPr/>
         <w:sdtContent>
           <w:r>
             <w:rPr>
@@ -1578,7 +1521,7 @@
               <w:sz w:val="32"/>
               <w:szCs w:val="18"/>
             </w:rPr>
-            <w:t>☐</w:t>
+            <w:t>☒</w:t>
           </w:r>
         </w:sdtContent>
       </w:sdt>
@@ -1603,13 +1546,68 @@
         </w:rPr>
         <w:t xml:space="preserve">:  </w:t>
       </w:r>
-      <w:r>
-        <w:rPr>
+    </w:p>
+    <w:p>
+      <w:pPr>
+        <w:pStyle w:val="ListParagraph"/>
+        <w:numPr>
+          <w:ilvl w:val="0"/>
+          <w:numId w:val="13"/>
+        </w:numPr>
+        <w:spacing w:after="0"/>
+        <w:rPr>
+          <w:rStyle w:val="Style1"/>
+          <w:rFonts w:ascii="Arial" w:hAnsi="Arial" w:cs="Arial"/>
+          <w:b/>
+          <w:bCs/>
           <w:sz w:val="18"/>
           <w:szCs w:val="18"/>
         </w:rPr>
-        <w:br/>
-      </w:r>
+      </w:pPr>
+      <w:r>
+        <w:rPr>
+          <w:rStyle w:val="Style1"/>
+          <w:sz w:val="18"/>
+          <w:szCs w:val="18"/>
+        </w:rPr>
+        <w:t xml:space="preserve">A physics engine that handles the applying of force and collisions between </w:t>
+      </w:r>
+      <w:proofErr w:type="gramStart"/>
+      <w:r>
+        <w:rPr>
+          <w:rStyle w:val="Style1"/>
+          <w:sz w:val="18"/>
+          <w:szCs w:val="18"/>
+        </w:rPr>
+        <w:t>a number of</w:t>
+      </w:r>
+      <w:proofErr w:type="gramEnd"/>
+      <w:r>
+        <w:rPr>
+          <w:rStyle w:val="Style1"/>
+          <w:sz w:val="18"/>
+          <w:szCs w:val="18"/>
+        </w:rPr>
+        <w:t xml:space="preserve"> shapes</w:t>
+      </w:r>
+    </w:p>
+    <w:p>
+      <w:pPr>
+        <w:pStyle w:val="ListParagraph"/>
+        <w:numPr>
+          <w:ilvl w:val="0"/>
+          <w:numId w:val="13"/>
+        </w:numPr>
+        <w:spacing w:after="0"/>
+        <w:rPr>
+          <w:rStyle w:val="Style1"/>
+          <w:rFonts w:ascii="Arial" w:hAnsi="Arial" w:cs="Arial"/>
+          <w:b/>
+          <w:bCs/>
+          <w:sz w:val="18"/>
+          <w:szCs w:val="18"/>
+        </w:rPr>
+      </w:pPr>
       <w:sdt>
         <w:sdtPr>
           <w:rPr>
@@ -1621,7 +1619,6 @@
           <w:placeholder>
             <w:docPart w:val="B07CC3DEC8C04F4B9C50BCF371A96571"/>
           </w:placeholder>
-          <w:showingPlcHdr/>
           <w:text w:multiLine="1"/>
         </w:sdtPr>
         <w:sdtEndPr>
@@ -1634,92 +1631,10 @@
           <w:r>
             <w:rPr>
               <w:rStyle w:val="Style1"/>
-              <w:color w:val="808080" w:themeColor="background1" w:themeShade="80"/>
               <w:sz w:val="18"/>
               <w:szCs w:val="18"/>
             </w:rPr>
-            <w:t xml:space="preserve">Write a custom physics systems and demonstrate its uses in a stand-alone real-time application. </w:t>
-          </w:r>
-          <w:r>
-            <w:rPr>
-              <w:rStyle w:val="Style1"/>
-              <w:color w:val="808080" w:themeColor="background1" w:themeShade="80"/>
-              <w:sz w:val="18"/>
-              <w:szCs w:val="18"/>
-            </w:rPr>
-            <w:br/>
-          </w:r>
-          <w:r>
-            <w:rPr>
-              <w:rStyle w:val="PlaceholderText"/>
-              <w:color w:val="808080" w:themeColor="background1" w:themeShade="80"/>
-              <w:sz w:val="18"/>
-              <w:szCs w:val="18"/>
-            </w:rPr>
-            <w:br/>
-          </w:r>
-          <w:r>
-            <w:rPr>
-              <w:rStyle w:val="PlaceholderText"/>
-              <w:color w:val="808080" w:themeColor="background1" w:themeShade="80"/>
-              <w:sz w:val="18"/>
-              <w:szCs w:val="18"/>
-            </w:rPr>
-            <w:t xml:space="preserve">In a few short sentences or dot points, please </w:t>
-          </w:r>
-          <w:r>
-            <w:rPr>
-              <w:rStyle w:val="PlaceholderText"/>
-              <w:color w:val="808080" w:themeColor="background1" w:themeShade="80"/>
-              <w:sz w:val="18"/>
-              <w:szCs w:val="18"/>
-            </w:rPr>
-            <w:t>explain</w:t>
-          </w:r>
-          <w:r>
-            <w:rPr>
-              <w:rStyle w:val="PlaceholderText"/>
-              <w:color w:val="808080" w:themeColor="background1" w:themeShade="80"/>
-              <w:sz w:val="18"/>
-              <w:szCs w:val="18"/>
-            </w:rPr>
-            <w:t xml:space="preserve"> </w:t>
-          </w:r>
-          <w:r>
-            <w:rPr>
-              <w:rStyle w:val="PlaceholderText"/>
-              <w:color w:val="808080" w:themeColor="background1" w:themeShade="80"/>
-              <w:sz w:val="18"/>
-              <w:szCs w:val="18"/>
-            </w:rPr>
-            <w:t xml:space="preserve">what you submitted for this </w:t>
-          </w:r>
-          <w:r>
-            <w:rPr>
-              <w:rStyle w:val="PlaceholderText"/>
-              <w:color w:val="808080" w:themeColor="background1" w:themeShade="80"/>
-              <w:sz w:val="18"/>
-              <w:szCs w:val="18"/>
-            </w:rPr>
-            <w:t xml:space="preserve">part of the </w:t>
-          </w:r>
-          <w:r>
-            <w:rPr>
-              <w:rStyle w:val="PlaceholderText"/>
-              <w:color w:val="808080" w:themeColor="background1" w:themeShade="80"/>
-              <w:sz w:val="18"/>
-              <w:szCs w:val="18"/>
-            </w:rPr>
-            <w:t>assessment</w:t>
-          </w:r>
-          <w:r>
-            <w:rPr>
-              <w:rStyle w:val="PlaceholderText"/>
-              <w:color w:val="808080" w:themeColor="background1" w:themeShade="80"/>
-              <w:sz w:val="18"/>
-              <w:szCs w:val="18"/>
-            </w:rPr>
-            <w:t>.</w:t>
+            <w:t>Includes boxes, circles, planes, springs and soft bodies</w:t>
           </w:r>
         </w:sdtContent>
       </w:sdt>
@@ -1750,12 +1665,11 @@
           </w:rPr>
           <w:id w:val="-409921034"/>
           <w14:checkbox>
-            <w14:checked w14:val="0"/>
+            <w14:checked w14:val="1"/>
             <w14:checkedState w14:val="2612" w14:font="MS Gothic"/>
             <w14:uncheckedState w14:val="2610" w14:font="MS Gothic"/>
           </w14:checkbox>
         </w:sdtPr>
-        <w:sdtEndPr/>
         <w:sdtContent>
           <w:r>
             <w:rPr>
@@ -1764,7 +1678,7 @@
               <w:sz w:val="32"/>
               <w:szCs w:val="18"/>
             </w:rPr>
-            <w:t>☐</w:t>
+            <w:t>☒</w:t>
           </w:r>
         </w:sdtContent>
       </w:sdt>
@@ -1807,7 +1721,6 @@
           <w:placeholder>
             <w:docPart w:val="7E82E47E741A4BFFA8127131B60615CC"/>
           </w:placeholder>
-          <w:showingPlcHdr/>
           <w:text w:multiLine="1"/>
         </w:sdtPr>
         <w:sdtEndPr>
@@ -1820,38 +1733,36 @@
           <w:r>
             <w:rPr>
               <w:rStyle w:val="Style1"/>
-              <w:color w:val="808080" w:themeColor="background1" w:themeShade="80"/>
               <w:sz w:val="18"/>
               <w:szCs w:val="18"/>
             </w:rPr>
-            <w:t xml:space="preserve">In your custom physics engine, implement static and dynamic rigid body physics, and demonstrate static and dynamic rigid bodies interacting with each other. </w:t>
+            <w:t xml:space="preserve">In the Eight-ball </w:t>
           </w:r>
           <w:r>
             <w:rPr>
               <w:rStyle w:val="Style1"/>
-              <w:color w:val="808080" w:themeColor="background1" w:themeShade="80"/>
+              <w:sz w:val="18"/>
+              <w:szCs w:val="18"/>
+            </w:rPr>
+            <w:t>game that I submitted there are interactions between both dynamic and static rigid bodies and themselves.</w:t>
+          </w:r>
+          <w:r>
+            <w:rPr>
+              <w:rStyle w:val="Style1"/>
               <w:sz w:val="18"/>
               <w:szCs w:val="18"/>
             </w:rPr>
             <w:br/>
+            <w:t xml:space="preserve">You can see dynamic bodies interacting when the pool balls collide with one and another. </w:t>
           </w:r>
           <w:r>
             <w:rPr>
-              <w:rStyle w:val="PlaceholderText"/>
-              <w:color w:val="808080" w:themeColor="background1" w:themeShade="80"/>
+              <w:rStyle w:val="Style1"/>
               <w:sz w:val="18"/>
               <w:szCs w:val="18"/>
             </w:rPr>
             <w:br/>
-          </w:r>
-          <w:r>
-            <w:rPr>
-              <w:rStyle w:val="PlaceholderText"/>
-              <w:color w:val="808080" w:themeColor="background1" w:themeShade="80"/>
-              <w:sz w:val="18"/>
-              <w:szCs w:val="18"/>
-            </w:rPr>
-            <w:t>In a few short sentences or dot points, please describe what you submitted for this part of the assessment.</w:t>
+            <w:t>Dynamic and static rigid body interactions can be seen when the balls and the walls collide.</w:t>
           </w:r>
         </w:sdtContent>
       </w:sdt>
@@ -1882,12 +1793,11 @@
           </w:rPr>
           <w:id w:val="-814409225"/>
           <w14:checkbox>
-            <w14:checked w14:val="0"/>
+            <w14:checked w14:val="1"/>
             <w14:checkedState w14:val="2612" w14:font="MS Gothic"/>
             <w14:uncheckedState w14:val="2610" w14:font="MS Gothic"/>
           </w14:checkbox>
         </w:sdtPr>
-        <w:sdtEndPr/>
         <w:sdtContent>
           <w:r>
             <w:rPr>
@@ -1896,7 +1806,7 @@
               <w:sz w:val="32"/>
               <w:szCs w:val="18"/>
             </w:rPr>
-            <w:t>☐</w:t>
+            <w:t>☒</w:t>
           </w:r>
         </w:sdtContent>
       </w:sdt>
@@ -1946,50 +1856,25 @@
           <w:placeholder>
             <w:docPart w:val="DA26997905C242A3B7639D0675340B54"/>
           </w:placeholder>
-          <w:showingPlcHdr/>
           <w:text w:multiLine="1"/>
         </w:sdtPr>
-        <w:sdtEndPr>
-          <w:rPr>
-            <w:rStyle w:val="Style1"/>
-          </w:rPr>
-        </w:sdtEndPr>
         <w:sdtContent>
           <w:r>
             <w:rPr>
               <w:rStyle w:val="Style1"/>
-              <w:color w:val="808080" w:themeColor="background1" w:themeShade="80"/>
               <w:sz w:val="18"/>
               <w:szCs w:val="18"/>
             </w:rPr>
-            <w:t xml:space="preserve">In your custom physics engine, implement and demonstrate the application of forces to physics bodies. </w:t>
+            <w:t>You can see forces being applied to physics bodies in the Eight-ball game when you pull back and shot the cue ball.</w:t>
           </w:r>
           <w:r>
             <w:rPr>
               <w:rStyle w:val="Style1"/>
-              <w:color w:val="808080" w:themeColor="background1" w:themeShade="80"/>
               <w:sz w:val="18"/>
               <w:szCs w:val="18"/>
             </w:rPr>
             <w:br/>
-          </w:r>
-          <w:r>
-            <w:rPr>
-              <w:rStyle w:val="PlaceholderText"/>
-              <w:color w:val="808080" w:themeColor="background1" w:themeShade="80"/>
-              <w:sz w:val="18"/>
-              <w:szCs w:val="18"/>
-            </w:rPr>
-            <w:br/>
-          </w:r>
-          <w:r>
-            <w:rPr>
-              <w:rStyle w:val="PlaceholderText"/>
-              <w:color w:val="808080" w:themeColor="background1" w:themeShade="80"/>
-              <w:sz w:val="18"/>
-              <w:szCs w:val="18"/>
-            </w:rPr>
-            <w:t>In a few short sentences or dot points, please describe what you submitted for this part of the assessment.</w:t>
+            <w:t>It can also be seen when any of the balls collide with anything.</w:t>
           </w:r>
         </w:sdtContent>
       </w:sdt>
@@ -2019,12 +1904,11 @@
           </w:rPr>
           <w:id w:val="-1903203792"/>
           <w14:checkbox>
-            <w14:checked w14:val="0"/>
+            <w14:checked w14:val="1"/>
             <w14:checkedState w14:val="2612" w14:font="MS Gothic"/>
             <w14:uncheckedState w14:val="2610" w14:font="MS Gothic"/>
           </w14:checkbox>
         </w:sdtPr>
-        <w:sdtEndPr/>
         <w:sdtContent>
           <w:r>
             <w:rPr>
@@ -2033,7 +1917,7 @@
               <w:sz w:val="32"/>
               <w:szCs w:val="18"/>
             </w:rPr>
-            <w:t>☐</w:t>
+            <w:t>☒</w:t>
           </w:r>
         </w:sdtContent>
       </w:sdt>
@@ -2062,7 +1946,6 @@
           <w:placeholder>
             <w:docPart w:val="747E1DE5FA0D4CC5ABF392A3DF46DCA2"/>
           </w:placeholder>
-          <w:showingPlcHdr/>
           <w:text w:multiLine="1"/>
         </w:sdtPr>
         <w:sdtEndPr>
@@ -2075,30 +1958,10 @@
           <w:r>
             <w:rPr>
               <w:rStyle w:val="Style1"/>
-              <w:color w:val="808080" w:themeColor="background1" w:themeShade="80"/>
               <w:sz w:val="18"/>
               <w:szCs w:val="18"/>
             </w:rPr>
-            <w:t xml:space="preserve">In your demonstration application, implement functionality that enables the visualisation of physics bodies. </w:t>
-          </w:r>
-          <w:r>
-            <w:rPr>
-              <w:rStyle w:val="Style1"/>
-              <w:color w:val="808080" w:themeColor="background1" w:themeShade="80"/>
-              <w:sz w:val="18"/>
-              <w:szCs w:val="18"/>
-            </w:rPr>
-            <w:br/>
-          </w:r>
-          <w:r>
-            <w:rPr>
-              <w:rStyle w:val="PlaceholderText"/>
-              <w:color w:val="808080" w:themeColor="background1" w:themeShade="80"/>
-              <w:sz w:val="18"/>
-              <w:szCs w:val="18"/>
-            </w:rPr>
-            <w:br/>
-            <w:t>In a few short sentences or dot points, please describe what you submitted for this part of the assessment.</w:t>
+            <w:t>The visualisation of the physics bodies is demonstrated with the balls as a sprite is drawn at their location with their size, giving the user a visual representation of the physics bodies.</w:t>
           </w:r>
         </w:sdtContent>
       </w:sdt>
@@ -2128,12 +1991,11 @@
           </w:rPr>
           <w:id w:val="498166666"/>
           <w14:checkbox>
-            <w14:checked w14:val="0"/>
+            <w14:checked w14:val="1"/>
             <w14:checkedState w14:val="2612" w14:font="MS Gothic"/>
             <w14:uncheckedState w14:val="2610" w14:font="MS Gothic"/>
           </w14:checkbox>
         </w:sdtPr>
-        <w:sdtEndPr/>
         <w:sdtContent>
           <w:r>
             <w:rPr>
@@ -2142,7 +2004,7 @@
               <w:sz w:val="32"/>
               <w:szCs w:val="18"/>
             </w:rPr>
-            <w:t>☐</w:t>
+            <w:t>☒</w:t>
           </w:r>
         </w:sdtContent>
       </w:sdt>
@@ -2171,39 +2033,25 @@
           <w:placeholder>
             <w:docPart w:val="809D1583CC77486C95D91E8D76F9C7FA"/>
           </w:placeholder>
-          <w:showingPlcHdr/>
           <w:text w:multiLine="1"/>
         </w:sdtPr>
-        <w:sdtEndPr>
-          <w:rPr>
-            <w:rStyle w:val="Style1"/>
-          </w:rPr>
-        </w:sdtEndPr>
         <w:sdtContent>
           <w:r>
             <w:rPr>
-              <w:rStyle w:val="PlaceholderText"/>
+              <w:rStyle w:val="Style1"/>
               <w:sz w:val="18"/>
               <w:szCs w:val="18"/>
             </w:rPr>
-            <w:t xml:space="preserve">Submit the project/solution, source code and assets for your physics system and demonstration application. </w:t>
+            <w:t>I have submitted the source code and assets that I used.</w:t>
           </w:r>
           <w:r>
             <w:rPr>
-              <w:rStyle w:val="PlaceholderText"/>
+              <w:rStyle w:val="Style1"/>
               <w:sz w:val="18"/>
               <w:szCs w:val="18"/>
             </w:rPr>
             <w:br/>
-          </w:r>
-          <w:r>
-            <w:rPr>
-              <w:rStyle w:val="PlaceholderText"/>
-              <w:sz w:val="18"/>
-              <w:szCs w:val="18"/>
-            </w:rPr>
-            <w:br/>
-            <w:t>In a few short sentences or dot points, please describe what you submitted for this part of the assessment.</w:t>
+            <w:t>I also submitted the release build of my Eight-ball game.</w:t>
           </w:r>
         </w:sdtContent>
       </w:sdt>
@@ -2309,18 +2157,15 @@
           <w:placeholder>
             <w:docPart w:val="E19239B8EEFD44D6BEBD848008B77528"/>
           </w:placeholder>
-          <w:showingPlcHdr/>
         </w:sdtPr>
-        <w:sdtEndPr/>
         <w:sdtContent>
           <w:r>
             <w:rPr>
-              <w:rStyle w:val="PlaceholderText"/>
-              <w:b/>
-              <w:bCs/>
-              <w:u w:val="single"/>
+              <w:rFonts w:ascii="Arial" w:hAnsi="Arial" w:cs="Arial"/>
+              <w:sz w:val="20"/>
+              <w:szCs w:val="20"/>
             </w:rPr>
-            <w:t>Please enter you name.</w:t>
+            <w:t>Connor Mills</w:t>
           </w:r>
         </w:sdtContent>
       </w:sdt>
@@ -2354,18 +2199,15 @@
           <w:placeholder>
             <w:docPart w:val="BE42814F23D644009DE58EF37C8B8977"/>
           </w:placeholder>
-          <w:showingPlcHdr/>
         </w:sdtPr>
-        <w:sdtEndPr/>
         <w:sdtContent>
           <w:r>
             <w:rPr>
-              <w:rStyle w:val="PlaceholderText"/>
-              <w:b/>
-              <w:bCs/>
-              <w:u w:val="single"/>
+              <w:rFonts w:ascii="Arial" w:hAnsi="Arial" w:cs="Arial"/>
+              <w:sz w:val="20"/>
+              <w:szCs w:val="20"/>
             </w:rPr>
-            <w:t>Please enter the date</w:t>
+            <w:t>15/02/2023</w:t>
           </w:r>
         </w:sdtContent>
       </w:sdt>
@@ -2383,10 +2225,7 @@
     <w:sectPr>
       <w:headerReference w:type="even" r:id="rId13"/>
       <w:headerReference w:type="default" r:id="rId14"/>
-      <w:footerReference w:type="even" r:id="rId15"/>
-      <w:footerReference w:type="default" r:id="rId16"/>
-      <w:headerReference w:type="first" r:id="rId17"/>
-      <w:footerReference w:type="first" r:id="rId18"/>
+      <w:headerReference w:type="first" r:id="rId15"/>
       <w:pgSz w:w="11906" w:h="16838" w:code="9"/>
       <w:pgMar w:top="1474" w:right="849" w:bottom="900" w:left="1440" w:header="709" w:footer="709" w:gutter="1134"/>
       <w:cols w:space="708"/>
@@ -2426,36 +2265,6 @@
     </w:p>
   </w:endnote>
 </w:endnotes>
-</file>
-
-<file path=word/footer1.xml><?xml version="1.0" encoding="utf-8"?>
-<w:ftr xmlns:wpc="http://schemas.microsoft.com/office/word/2010/wordprocessingCanvas" xmlns:cx="http://schemas.microsoft.com/office/drawing/2014/chartex" xmlns:cx1="http://schemas.microsoft.com/office/drawing/2015/9/8/chartex" xmlns:cx2="http://schemas.microsoft.com/office/drawing/2015/10/21/chartex" xmlns:cx3="http://schemas.microsoft.com/office/drawing/2016/5/9/chartex" xmlns:cx4="http://schemas.microsoft.com/office/drawing/2016/5/10/chartex" xmlns:cx5="http://schemas.microsoft.com/office/drawing/2016/5/11/chartex" xmlns:cx6="http://schemas.microsoft.com/office/drawing/2016/5/12/chartex" xmlns:cx7="http://schemas.microsoft.com/office/drawing/2016/5/13/chartex" xmlns:cx8="http://schemas.microsoft.com/office/drawing/2016/5/14/chartex" xmlns:mc="http://schemas.openxmlformats.org/markup-compatibility/2006" xmlns:aink="http://schemas.microsoft.com/office/drawing/2016/ink" xmlns:am3d="http://schemas.microsoft.com/office/drawing/2017/model3d" xmlns:o="urn:schemas-microsoft-com:office:office" xmlns:oel="http://schemas.microsoft.com/office/2019/extlst" xmlns:r="http://schemas.openxmlformats.org/officeDocument/2006/relationships" xmlns:m="http://schemas.openxmlformats.org/officeDocument/2006/math" xmlns:v="urn:schemas-microsoft-com:vml" xmlns:wp14="http://schemas.microsoft.com/office/word/2010/wordprocessingDrawing" xmlns:wp="http://schemas.openxmlformats.org/drawingml/2006/wordprocessingDrawing" xmlns:w10="urn:schemas-microsoft-com:office:word" xmlns:w="http://schemas.openxmlformats.org/wordprocessingml/2006/main" xmlns:w14="http://schemas.microsoft.com/office/word/2010/wordml" xmlns:w15="http://schemas.microsoft.com/office/word/2012/wordml" xmlns:w16cex="http://schemas.microsoft.com/office/word/2018/wordml/cex" xmlns:w16cid="http://schemas.microsoft.com/office/word/2016/wordml/cid" xmlns:w16="http://schemas.microsoft.com/office/word/2018/wordml" xmlns:w16sdtdh="http://schemas.microsoft.com/office/word/2020/wordml/sdtdatahash" xmlns:w16se="http://schemas.microsoft.com/office/word/2015/wordml/symex" xmlns:wpg="http://schemas.microsoft.com/office/word/2010/wordprocessingGroup" xmlns:wpi="http://schemas.microsoft.com/office/word/2010/wordprocessingInk" xmlns:wne="http://schemas.microsoft.com/office/word/2006/wordml" xmlns:wps="http://schemas.microsoft.com/office/word/2010/wordprocessingShape" mc:Ignorable="w14 w15 w16se w16cid w16 w16cex w16sdtdh wp14">
-  <w:p>
-    <w:pPr>
-      <w:pStyle w:val="Footer"/>
-    </w:pPr>
-  </w:p>
-</w:ftr>
-</file>
-
-<file path=word/footer2.xml><?xml version="1.0" encoding="utf-8"?>
-<w:ftr xmlns:wpc="http://schemas.microsoft.com/office/word/2010/wordprocessingCanvas" xmlns:cx="http://schemas.microsoft.com/office/drawing/2014/chartex" xmlns:cx1="http://schemas.microsoft.com/office/drawing/2015/9/8/chartex" xmlns:cx2="http://schemas.microsoft.com/office/drawing/2015/10/21/chartex" xmlns:cx3="http://schemas.microsoft.com/office/drawing/2016/5/9/chartex" xmlns:cx4="http://schemas.microsoft.com/office/drawing/2016/5/10/chartex" xmlns:cx5="http://schemas.microsoft.com/office/drawing/2016/5/11/chartex" xmlns:cx6="http://schemas.microsoft.com/office/drawing/2016/5/12/chartex" xmlns:cx7="http://schemas.microsoft.com/office/drawing/2016/5/13/chartex" xmlns:cx8="http://schemas.microsoft.com/office/drawing/2016/5/14/chartex" xmlns:mc="http://schemas.openxmlformats.org/markup-compatibility/2006" xmlns:aink="http://schemas.microsoft.com/office/drawing/2016/ink" xmlns:am3d="http://schemas.microsoft.com/office/drawing/2017/model3d" xmlns:o="urn:schemas-microsoft-com:office:office" xmlns:oel="http://schemas.microsoft.com/office/2019/extlst" xmlns:r="http://schemas.openxmlformats.org/officeDocument/2006/relationships" xmlns:m="http://schemas.openxmlformats.org/officeDocument/2006/math" xmlns:v="urn:schemas-microsoft-com:vml" xmlns:wp14="http://schemas.microsoft.com/office/word/2010/wordprocessingDrawing" xmlns:wp="http://schemas.openxmlformats.org/drawingml/2006/wordprocessingDrawing" xmlns:w10="urn:schemas-microsoft-com:office:word" xmlns:w="http://schemas.openxmlformats.org/wordprocessingml/2006/main" xmlns:w14="http://schemas.microsoft.com/office/word/2010/wordml" xmlns:w15="http://schemas.microsoft.com/office/word/2012/wordml" xmlns:w16cex="http://schemas.microsoft.com/office/word/2018/wordml/cex" xmlns:w16cid="http://schemas.microsoft.com/office/word/2016/wordml/cid" xmlns:w16="http://schemas.microsoft.com/office/word/2018/wordml" xmlns:w16sdtdh="http://schemas.microsoft.com/office/word/2020/wordml/sdtdatahash" xmlns:w16se="http://schemas.microsoft.com/office/word/2015/wordml/symex" xmlns:wpg="http://schemas.microsoft.com/office/word/2010/wordprocessingGroup" xmlns:wpi="http://schemas.microsoft.com/office/word/2010/wordprocessingInk" xmlns:wne="http://schemas.microsoft.com/office/word/2006/wordml" xmlns:wps="http://schemas.microsoft.com/office/word/2010/wordprocessingShape" mc:Ignorable="w14 w15 w16se w16cid w16 w16cex w16sdtdh wp14">
-  <w:p>
-    <w:pPr>
-      <w:pStyle w:val="Footer"/>
-    </w:pPr>
-  </w:p>
-</w:ftr>
-</file>
-
-<file path=word/footer3.xml><?xml version="1.0" encoding="utf-8"?>
-<w:ftr xmlns:wpc="http://schemas.microsoft.com/office/word/2010/wordprocessingCanvas" xmlns:cx="http://schemas.microsoft.com/office/drawing/2014/chartex" xmlns:cx1="http://schemas.microsoft.com/office/drawing/2015/9/8/chartex" xmlns:cx2="http://schemas.microsoft.com/office/drawing/2015/10/21/chartex" xmlns:cx3="http://schemas.microsoft.com/office/drawing/2016/5/9/chartex" xmlns:cx4="http://schemas.microsoft.com/office/drawing/2016/5/10/chartex" xmlns:cx5="http://schemas.microsoft.com/office/drawing/2016/5/11/chartex" xmlns:cx6="http://schemas.microsoft.com/office/drawing/2016/5/12/chartex" xmlns:cx7="http://schemas.microsoft.com/office/drawing/2016/5/13/chartex" xmlns:cx8="http://schemas.microsoft.com/office/drawing/2016/5/14/chartex" xmlns:mc="http://schemas.openxmlformats.org/markup-compatibility/2006" xmlns:aink="http://schemas.microsoft.com/office/drawing/2016/ink" xmlns:am3d="http://schemas.microsoft.com/office/drawing/2017/model3d" xmlns:o="urn:schemas-microsoft-com:office:office" xmlns:oel="http://schemas.microsoft.com/office/2019/extlst" xmlns:r="http://schemas.openxmlformats.org/officeDocument/2006/relationships" xmlns:m="http://schemas.openxmlformats.org/officeDocument/2006/math" xmlns:v="urn:schemas-microsoft-com:vml" xmlns:wp14="http://schemas.microsoft.com/office/word/2010/wordprocessingDrawing" xmlns:wp="http://schemas.openxmlformats.org/drawingml/2006/wordprocessingDrawing" xmlns:w10="urn:schemas-microsoft-com:office:word" xmlns:w="http://schemas.openxmlformats.org/wordprocessingml/2006/main" xmlns:w14="http://schemas.microsoft.com/office/word/2010/wordml" xmlns:w15="http://schemas.microsoft.com/office/word/2012/wordml" xmlns:w16cex="http://schemas.microsoft.com/office/word/2018/wordml/cex" xmlns:w16cid="http://schemas.microsoft.com/office/word/2016/wordml/cid" xmlns:w16="http://schemas.microsoft.com/office/word/2018/wordml" xmlns:w16sdtdh="http://schemas.microsoft.com/office/word/2020/wordml/sdtdatahash" xmlns:w16se="http://schemas.microsoft.com/office/word/2015/wordml/symex" xmlns:wpg="http://schemas.microsoft.com/office/word/2010/wordprocessingGroup" xmlns:wpi="http://schemas.microsoft.com/office/word/2010/wordprocessingInk" xmlns:wne="http://schemas.microsoft.com/office/word/2006/wordml" xmlns:wps="http://schemas.microsoft.com/office/word/2010/wordprocessingShape" mc:Ignorable="w14 w15 w16se w16cid w16 w16cex w16sdtdh wp14">
-  <w:p>
-    <w:pPr>
-      <w:pStyle w:val="Footer"/>
-    </w:pPr>
-  </w:p>
-</w:ftr>
 </file>
 
 <file path=word/footnotes.xml><?xml version="1.0" encoding="utf-8"?>
@@ -2726,6 +2535,232 @@
     </w:lvl>
   </w:abstractNum>
   <w:abstractNum w:abstractNumId="1" w15:restartNumberingAfterBreak="0">
+    <w:nsid w:val="16E874BE"/>
+    <w:multiLevelType w:val="hybridMultilevel"/>
+    <w:tmpl w:val="CC880FB6"/>
+    <w:lvl w:ilvl="0" w:tplc="0DD4E964">
+      <w:numFmt w:val="bullet"/>
+      <w:lvlText w:val="-"/>
+      <w:lvlJc w:val="left"/>
+      <w:pPr>
+        <w:ind w:left="1080" w:hanging="360"/>
+      </w:pPr>
+      <w:rPr>
+        <w:rFonts w:ascii="Calibri" w:eastAsiaTheme="minorHAnsi" w:hAnsi="Calibri" w:cs="Calibri" w:hint="default"/>
+        <w:b w:val="0"/>
+      </w:rPr>
+    </w:lvl>
+    <w:lvl w:ilvl="1" w:tplc="0C090003" w:tentative="1">
+      <w:start w:val="1"/>
+      <w:numFmt w:val="bullet"/>
+      <w:lvlText w:val="o"/>
+      <w:lvlJc w:val="left"/>
+      <w:pPr>
+        <w:ind w:left="1800" w:hanging="360"/>
+      </w:pPr>
+      <w:rPr>
+        <w:rFonts w:ascii="Courier New" w:hAnsi="Courier New" w:cs="Courier New" w:hint="default"/>
+      </w:rPr>
+    </w:lvl>
+    <w:lvl w:ilvl="2" w:tplc="0C090005" w:tentative="1">
+      <w:start w:val="1"/>
+      <w:numFmt w:val="bullet"/>
+      <w:lvlText w:val=""/>
+      <w:lvlJc w:val="left"/>
+      <w:pPr>
+        <w:ind w:left="2520" w:hanging="360"/>
+      </w:pPr>
+      <w:rPr>
+        <w:rFonts w:ascii="Wingdings" w:hAnsi="Wingdings" w:hint="default"/>
+      </w:rPr>
+    </w:lvl>
+    <w:lvl w:ilvl="3" w:tplc="0C090001" w:tentative="1">
+      <w:start w:val="1"/>
+      <w:numFmt w:val="bullet"/>
+      <w:lvlText w:val=""/>
+      <w:lvlJc w:val="left"/>
+      <w:pPr>
+        <w:ind w:left="3240" w:hanging="360"/>
+      </w:pPr>
+      <w:rPr>
+        <w:rFonts w:ascii="Symbol" w:hAnsi="Symbol" w:hint="default"/>
+      </w:rPr>
+    </w:lvl>
+    <w:lvl w:ilvl="4" w:tplc="0C090003" w:tentative="1">
+      <w:start w:val="1"/>
+      <w:numFmt w:val="bullet"/>
+      <w:lvlText w:val="o"/>
+      <w:lvlJc w:val="left"/>
+      <w:pPr>
+        <w:ind w:left="3960" w:hanging="360"/>
+      </w:pPr>
+      <w:rPr>
+        <w:rFonts w:ascii="Courier New" w:hAnsi="Courier New" w:cs="Courier New" w:hint="default"/>
+      </w:rPr>
+    </w:lvl>
+    <w:lvl w:ilvl="5" w:tplc="0C090005" w:tentative="1">
+      <w:start w:val="1"/>
+      <w:numFmt w:val="bullet"/>
+      <w:lvlText w:val=""/>
+      <w:lvlJc w:val="left"/>
+      <w:pPr>
+        <w:ind w:left="4680" w:hanging="360"/>
+      </w:pPr>
+      <w:rPr>
+        <w:rFonts w:ascii="Wingdings" w:hAnsi="Wingdings" w:hint="default"/>
+      </w:rPr>
+    </w:lvl>
+    <w:lvl w:ilvl="6" w:tplc="0C090001" w:tentative="1">
+      <w:start w:val="1"/>
+      <w:numFmt w:val="bullet"/>
+      <w:lvlText w:val=""/>
+      <w:lvlJc w:val="left"/>
+      <w:pPr>
+        <w:ind w:left="5400" w:hanging="360"/>
+      </w:pPr>
+      <w:rPr>
+        <w:rFonts w:ascii="Symbol" w:hAnsi="Symbol" w:hint="default"/>
+      </w:rPr>
+    </w:lvl>
+    <w:lvl w:ilvl="7" w:tplc="0C090003" w:tentative="1">
+      <w:start w:val="1"/>
+      <w:numFmt w:val="bullet"/>
+      <w:lvlText w:val="o"/>
+      <w:lvlJc w:val="left"/>
+      <w:pPr>
+        <w:ind w:left="6120" w:hanging="360"/>
+      </w:pPr>
+      <w:rPr>
+        <w:rFonts w:ascii="Courier New" w:hAnsi="Courier New" w:cs="Courier New" w:hint="default"/>
+      </w:rPr>
+    </w:lvl>
+    <w:lvl w:ilvl="8" w:tplc="0C090005" w:tentative="1">
+      <w:start w:val="1"/>
+      <w:numFmt w:val="bullet"/>
+      <w:lvlText w:val=""/>
+      <w:lvlJc w:val="left"/>
+      <w:pPr>
+        <w:ind w:left="6840" w:hanging="360"/>
+      </w:pPr>
+      <w:rPr>
+        <w:rFonts w:ascii="Wingdings" w:hAnsi="Wingdings" w:hint="default"/>
+      </w:rPr>
+    </w:lvl>
+  </w:abstractNum>
+  <w:abstractNum w:abstractNumId="2" w15:restartNumberingAfterBreak="0">
+    <w:nsid w:val="1C964D7D"/>
+    <w:multiLevelType w:val="hybridMultilevel"/>
+    <w:tmpl w:val="DD464274"/>
+    <w:lvl w:ilvl="0" w:tplc="0C090001">
+      <w:start w:val="1"/>
+      <w:numFmt w:val="bullet"/>
+      <w:lvlText w:val=""/>
+      <w:lvlJc w:val="left"/>
+      <w:pPr>
+        <w:ind w:left="1080" w:hanging="360"/>
+      </w:pPr>
+      <w:rPr>
+        <w:rFonts w:ascii="Symbol" w:hAnsi="Symbol" w:hint="default"/>
+      </w:rPr>
+    </w:lvl>
+    <w:lvl w:ilvl="1" w:tplc="0C090003" w:tentative="1">
+      <w:start w:val="1"/>
+      <w:numFmt w:val="bullet"/>
+      <w:lvlText w:val="o"/>
+      <w:lvlJc w:val="left"/>
+      <w:pPr>
+        <w:ind w:left="1800" w:hanging="360"/>
+      </w:pPr>
+      <w:rPr>
+        <w:rFonts w:ascii="Courier New" w:hAnsi="Courier New" w:cs="Courier New" w:hint="default"/>
+      </w:rPr>
+    </w:lvl>
+    <w:lvl w:ilvl="2" w:tplc="0C090005" w:tentative="1">
+      <w:start w:val="1"/>
+      <w:numFmt w:val="bullet"/>
+      <w:lvlText w:val=""/>
+      <w:lvlJc w:val="left"/>
+      <w:pPr>
+        <w:ind w:left="2520" w:hanging="360"/>
+      </w:pPr>
+      <w:rPr>
+        <w:rFonts w:ascii="Wingdings" w:hAnsi="Wingdings" w:hint="default"/>
+      </w:rPr>
+    </w:lvl>
+    <w:lvl w:ilvl="3" w:tplc="0C090001" w:tentative="1">
+      <w:start w:val="1"/>
+      <w:numFmt w:val="bullet"/>
+      <w:lvlText w:val=""/>
+      <w:lvlJc w:val="left"/>
+      <w:pPr>
+        <w:ind w:left="3240" w:hanging="360"/>
+      </w:pPr>
+      <w:rPr>
+        <w:rFonts w:ascii="Symbol" w:hAnsi="Symbol" w:hint="default"/>
+      </w:rPr>
+    </w:lvl>
+    <w:lvl w:ilvl="4" w:tplc="0C090003" w:tentative="1">
+      <w:start w:val="1"/>
+      <w:numFmt w:val="bullet"/>
+      <w:lvlText w:val="o"/>
+      <w:lvlJc w:val="left"/>
+      <w:pPr>
+        <w:ind w:left="3960" w:hanging="360"/>
+      </w:pPr>
+      <w:rPr>
+        <w:rFonts w:ascii="Courier New" w:hAnsi="Courier New" w:cs="Courier New" w:hint="default"/>
+      </w:rPr>
+    </w:lvl>
+    <w:lvl w:ilvl="5" w:tplc="0C090005" w:tentative="1">
+      <w:start w:val="1"/>
+      <w:numFmt w:val="bullet"/>
+      <w:lvlText w:val=""/>
+      <w:lvlJc w:val="left"/>
+      <w:pPr>
+        <w:ind w:left="4680" w:hanging="360"/>
+      </w:pPr>
+      <w:rPr>
+        <w:rFonts w:ascii="Wingdings" w:hAnsi="Wingdings" w:hint="default"/>
+      </w:rPr>
+    </w:lvl>
+    <w:lvl w:ilvl="6" w:tplc="0C090001" w:tentative="1">
+      <w:start w:val="1"/>
+      <w:numFmt w:val="bullet"/>
+      <w:lvlText w:val=""/>
+      <w:lvlJc w:val="left"/>
+      <w:pPr>
+        <w:ind w:left="5400" w:hanging="360"/>
+      </w:pPr>
+      <w:rPr>
+        <w:rFonts w:ascii="Symbol" w:hAnsi="Symbol" w:hint="default"/>
+      </w:rPr>
+    </w:lvl>
+    <w:lvl w:ilvl="7" w:tplc="0C090003" w:tentative="1">
+      <w:start w:val="1"/>
+      <w:numFmt w:val="bullet"/>
+      <w:lvlText w:val="o"/>
+      <w:lvlJc w:val="left"/>
+      <w:pPr>
+        <w:ind w:left="6120" w:hanging="360"/>
+      </w:pPr>
+      <w:rPr>
+        <w:rFonts w:ascii="Courier New" w:hAnsi="Courier New" w:cs="Courier New" w:hint="default"/>
+      </w:rPr>
+    </w:lvl>
+    <w:lvl w:ilvl="8" w:tplc="0C090005" w:tentative="1">
+      <w:start w:val="1"/>
+      <w:numFmt w:val="bullet"/>
+      <w:lvlText w:val=""/>
+      <w:lvlJc w:val="left"/>
+      <w:pPr>
+        <w:ind w:left="6840" w:hanging="360"/>
+      </w:pPr>
+      <w:rPr>
+        <w:rFonts w:ascii="Wingdings" w:hAnsi="Wingdings" w:hint="default"/>
+      </w:rPr>
+    </w:lvl>
+  </w:abstractNum>
+  <w:abstractNum w:abstractNumId="3" w15:restartNumberingAfterBreak="0">
     <w:nsid w:val="26CE7830"/>
     <w:multiLevelType w:val="hybridMultilevel"/>
     <w:tmpl w:val="53F69E84"/>
@@ -2838,7 +2873,7 @@
       </w:rPr>
     </w:lvl>
   </w:abstractNum>
-  <w:abstractNum w:abstractNumId="2" w15:restartNumberingAfterBreak="0">
+  <w:abstractNum w:abstractNumId="4" w15:restartNumberingAfterBreak="0">
     <w:nsid w:val="28B13A17"/>
     <w:multiLevelType w:val="hybridMultilevel"/>
     <w:tmpl w:val="8D2EC3CE"/>
@@ -2951,7 +2986,7 @@
       </w:rPr>
     </w:lvl>
   </w:abstractNum>
-  <w:abstractNum w:abstractNumId="3" w15:restartNumberingAfterBreak="0">
+  <w:abstractNum w:abstractNumId="5" w15:restartNumberingAfterBreak="0">
     <w:nsid w:val="29252CB2"/>
     <w:multiLevelType w:val="hybridMultilevel"/>
     <w:tmpl w:val="EE60924C"/>
@@ -3064,7 +3099,7 @@
       </w:rPr>
     </w:lvl>
   </w:abstractNum>
-  <w:abstractNum w:abstractNumId="4" w15:restartNumberingAfterBreak="0">
+  <w:abstractNum w:abstractNumId="6" w15:restartNumberingAfterBreak="0">
     <w:nsid w:val="2B01744D"/>
     <w:multiLevelType w:val="singleLevel"/>
     <w:tmpl w:val="91BA038C"/>
@@ -3085,7 +3120,7 @@
       </w:rPr>
     </w:lvl>
   </w:abstractNum>
-  <w:abstractNum w:abstractNumId="5" w15:restartNumberingAfterBreak="0">
+  <w:abstractNum w:abstractNumId="7" w15:restartNumberingAfterBreak="0">
     <w:nsid w:val="2DE73F1F"/>
     <w:multiLevelType w:val="hybridMultilevel"/>
     <w:tmpl w:val="6AC8FB68"/>
@@ -3198,7 +3233,120 @@
       </w:rPr>
     </w:lvl>
   </w:abstractNum>
-  <w:abstractNum w:abstractNumId="6" w15:restartNumberingAfterBreak="0">
+  <w:abstractNum w:abstractNumId="8" w15:restartNumberingAfterBreak="0">
+    <w:nsid w:val="4F745BD2"/>
+    <w:multiLevelType w:val="hybridMultilevel"/>
+    <w:tmpl w:val="74F8ED5E"/>
+    <w:lvl w:ilvl="0" w:tplc="0DD4E964">
+      <w:numFmt w:val="bullet"/>
+      <w:lvlText w:val="-"/>
+      <w:lvlJc w:val="left"/>
+      <w:pPr>
+        <w:ind w:left="720" w:hanging="360"/>
+      </w:pPr>
+      <w:rPr>
+        <w:rFonts w:ascii="Calibri" w:eastAsiaTheme="minorHAnsi" w:hAnsi="Calibri" w:cs="Calibri" w:hint="default"/>
+        <w:b w:val="0"/>
+      </w:rPr>
+    </w:lvl>
+    <w:lvl w:ilvl="1" w:tplc="0C090003" w:tentative="1">
+      <w:start w:val="1"/>
+      <w:numFmt w:val="bullet"/>
+      <w:lvlText w:val="o"/>
+      <w:lvlJc w:val="left"/>
+      <w:pPr>
+        <w:ind w:left="1440" w:hanging="360"/>
+      </w:pPr>
+      <w:rPr>
+        <w:rFonts w:ascii="Courier New" w:hAnsi="Courier New" w:cs="Courier New" w:hint="default"/>
+      </w:rPr>
+    </w:lvl>
+    <w:lvl w:ilvl="2" w:tplc="0C090005" w:tentative="1">
+      <w:start w:val="1"/>
+      <w:numFmt w:val="bullet"/>
+      <w:lvlText w:val=""/>
+      <w:lvlJc w:val="left"/>
+      <w:pPr>
+        <w:ind w:left="2160" w:hanging="360"/>
+      </w:pPr>
+      <w:rPr>
+        <w:rFonts w:ascii="Wingdings" w:hAnsi="Wingdings" w:hint="default"/>
+      </w:rPr>
+    </w:lvl>
+    <w:lvl w:ilvl="3" w:tplc="0C090001" w:tentative="1">
+      <w:start w:val="1"/>
+      <w:numFmt w:val="bullet"/>
+      <w:lvlText w:val=""/>
+      <w:lvlJc w:val="left"/>
+      <w:pPr>
+        <w:ind w:left="2880" w:hanging="360"/>
+      </w:pPr>
+      <w:rPr>
+        <w:rFonts w:ascii="Symbol" w:hAnsi="Symbol" w:hint="default"/>
+      </w:rPr>
+    </w:lvl>
+    <w:lvl w:ilvl="4" w:tplc="0C090003" w:tentative="1">
+      <w:start w:val="1"/>
+      <w:numFmt w:val="bullet"/>
+      <w:lvlText w:val="o"/>
+      <w:lvlJc w:val="left"/>
+      <w:pPr>
+        <w:ind w:left="3600" w:hanging="360"/>
+      </w:pPr>
+      <w:rPr>
+        <w:rFonts w:ascii="Courier New" w:hAnsi="Courier New" w:cs="Courier New" w:hint="default"/>
+      </w:rPr>
+    </w:lvl>
+    <w:lvl w:ilvl="5" w:tplc="0C090005" w:tentative="1">
+      <w:start w:val="1"/>
+      <w:numFmt w:val="bullet"/>
+      <w:lvlText w:val=""/>
+      <w:lvlJc w:val="left"/>
+      <w:pPr>
+        <w:ind w:left="4320" w:hanging="360"/>
+      </w:pPr>
+      <w:rPr>
+        <w:rFonts w:ascii="Wingdings" w:hAnsi="Wingdings" w:hint="default"/>
+      </w:rPr>
+    </w:lvl>
+    <w:lvl w:ilvl="6" w:tplc="0C090001" w:tentative="1">
+      <w:start w:val="1"/>
+      <w:numFmt w:val="bullet"/>
+      <w:lvlText w:val=""/>
+      <w:lvlJc w:val="left"/>
+      <w:pPr>
+        <w:ind w:left="5040" w:hanging="360"/>
+      </w:pPr>
+      <w:rPr>
+        <w:rFonts w:ascii="Symbol" w:hAnsi="Symbol" w:hint="default"/>
+      </w:rPr>
+    </w:lvl>
+    <w:lvl w:ilvl="7" w:tplc="0C090003" w:tentative="1">
+      <w:start w:val="1"/>
+      <w:numFmt w:val="bullet"/>
+      <w:lvlText w:val="o"/>
+      <w:lvlJc w:val="left"/>
+      <w:pPr>
+        <w:ind w:left="5760" w:hanging="360"/>
+      </w:pPr>
+      <w:rPr>
+        <w:rFonts w:ascii="Courier New" w:hAnsi="Courier New" w:cs="Courier New" w:hint="default"/>
+      </w:rPr>
+    </w:lvl>
+    <w:lvl w:ilvl="8" w:tplc="0C090005" w:tentative="1">
+      <w:start w:val="1"/>
+      <w:numFmt w:val="bullet"/>
+      <w:lvlText w:val=""/>
+      <w:lvlJc w:val="left"/>
+      <w:pPr>
+        <w:ind w:left="6480" w:hanging="360"/>
+      </w:pPr>
+      <w:rPr>
+        <w:rFonts w:ascii="Wingdings" w:hAnsi="Wingdings" w:hint="default"/>
+      </w:rPr>
+    </w:lvl>
+  </w:abstractNum>
+  <w:abstractNum w:abstractNumId="9" w15:restartNumberingAfterBreak="0">
     <w:nsid w:val="61734DE6"/>
     <w:multiLevelType w:val="hybridMultilevel"/>
     <w:tmpl w:val="5F4A10D0"/>
@@ -3311,7 +3459,7 @@
       </w:rPr>
     </w:lvl>
   </w:abstractNum>
-  <w:abstractNum w:abstractNumId="7" w15:restartNumberingAfterBreak="0">
+  <w:abstractNum w:abstractNumId="10" w15:restartNumberingAfterBreak="0">
     <w:nsid w:val="6D580E02"/>
     <w:multiLevelType w:val="multilevel"/>
     <w:tmpl w:val="24F8C748"/>
@@ -3460,7 +3608,7 @@
       </w:rPr>
     </w:lvl>
   </w:abstractNum>
-  <w:abstractNum w:abstractNumId="8" w15:restartNumberingAfterBreak="0">
+  <w:abstractNum w:abstractNumId="11" w15:restartNumberingAfterBreak="0">
     <w:nsid w:val="79C42FDF"/>
     <w:multiLevelType w:val="hybridMultilevel"/>
     <w:tmpl w:val="53E4A99A"/>
@@ -3574,16 +3722,16 @@
     </w:lvl>
   </w:abstractNum>
   <w:num w:numId="1" w16cid:durableId="2080010193">
-    <w:abstractNumId w:val="8"/>
+    <w:abstractNumId w:val="11"/>
   </w:num>
   <w:num w:numId="2" w16cid:durableId="230703269">
-    <w:abstractNumId w:val="7"/>
+    <w:abstractNumId w:val="10"/>
   </w:num>
   <w:num w:numId="3" w16cid:durableId="1615022219">
-    <w:abstractNumId w:val="4"/>
+    <w:abstractNumId w:val="6"/>
   </w:num>
   <w:num w:numId="4" w16cid:durableId="1957784889">
-    <w:abstractNumId w:val="4"/>
+    <w:abstractNumId w:val="6"/>
     <w:lvlOverride w:ilvl="0">
       <w:startOverride w:val="9"/>
     </w:lvlOverride>
@@ -3592,18 +3740,27 @@
     <w:abstractNumId w:val="0"/>
   </w:num>
   <w:num w:numId="6" w16cid:durableId="958728930">
+    <w:abstractNumId w:val="5"/>
+  </w:num>
+  <w:num w:numId="7" w16cid:durableId="1190876270">
+    <w:abstractNumId w:val="7"/>
+  </w:num>
+  <w:num w:numId="8" w16cid:durableId="1560289760">
+    <w:abstractNumId w:val="9"/>
+  </w:num>
+  <w:num w:numId="9" w16cid:durableId="439376904">
+    <w:abstractNumId w:val="4"/>
+  </w:num>
+  <w:num w:numId="10" w16cid:durableId="924219649">
     <w:abstractNumId w:val="3"/>
   </w:num>
-  <w:num w:numId="7" w16cid:durableId="1190876270">
-    <w:abstractNumId w:val="5"/>
-  </w:num>
-  <w:num w:numId="8" w16cid:durableId="1560289760">
-    <w:abstractNumId w:val="6"/>
-  </w:num>
-  <w:num w:numId="9" w16cid:durableId="439376904">
+  <w:num w:numId="11" w16cid:durableId="1255473559">
     <w:abstractNumId w:val="2"/>
   </w:num>
-  <w:num w:numId="10" w16cid:durableId="924219649">
+  <w:num w:numId="12" w16cid:durableId="464087347">
+    <w:abstractNumId w:val="8"/>
+  </w:num>
+  <w:num w:numId="13" w16cid:durableId="38632416">
     <w:abstractNumId w:val="1"/>
   </w:num>
 </w:numbering>
@@ -4949,7 +5106,7 @@
     <w:charset w:val="00"/>
     <w:family w:val="swiss"/>
     <w:pitch w:val="variable"/>
-    <w:sig w:usb0="E4002EFF" w:usb1="C000247B" w:usb2="00000009" w:usb3="00000000" w:csb0="000001FF" w:csb1="00000000"/>
+    <w:sig w:usb0="E4002EFF" w:usb1="C200247B" w:usb2="00000009" w:usb3="00000000" w:csb0="000001FF" w:csb1="00000000"/>
   </w:font>
   <w:font w:name="Cambria">
     <w:panose1 w:val="02040503050406030204"/>
@@ -4970,7 +5127,7 @@
     <w:charset w:val="00"/>
     <w:family w:val="swiss"/>
     <w:pitch w:val="variable"/>
-    <w:sig w:usb0="E4002EFF" w:usb1="C000247B" w:usb2="00000009" w:usb3="00000000" w:csb0="000001FF" w:csb1="00000000"/>
+    <w:sig w:usb0="E4002EFF" w:usb1="C200247B" w:usb2="00000009" w:usb3="00000000" w:csb0="000001FF" w:csb1="00000000"/>
   </w:font>
   <w:font w:name="Arial">
     <w:panose1 w:val="020B0604020202020204"/>
@@ -5008,6 +5165,7 @@
     <w:rsidRoot w:val="00032B9A"/>
     <w:rsid w:val="000017C1"/>
     <w:rsid w:val="00032B9A"/>
+    <w:rsid w:val="00086F7E"/>
     <w:rsid w:val="00184E8C"/>
     <w:rsid w:val="00275DBD"/>
     <w:rsid w:val="002939ED"/>
@@ -5022,6 +5180,7 @@
     <w:rsid w:val="009955CD"/>
     <w:rsid w:val="00BA12BB"/>
     <w:rsid w:val="00BD241D"/>
+    <w:rsid w:val="00C568D5"/>
     <w:rsid w:val="00D566F3"/>
     <w:rsid w:val="00E46362"/>
   </w:rsids>
@@ -6555,16 +6714,8 @@
 <file path=customXml/itemProps2.xml><?xml version="1.0" encoding="utf-8"?>
 <ds:datastoreItem xmlns:ds="http://schemas.openxmlformats.org/officeDocument/2006/customXml" ds:itemID="{EEC352E6-86DD-4D78-842A-66B3DA16D2E1}">
   <ds:schemaRefs>
-    <ds:schemaRef ds:uri="http://purl.org/dc/dcmitype/"/>
+    <ds:schemaRef ds:uri="http://schemas.microsoft.com/office/2006/metadata/properties"/>
     <ds:schemaRef ds:uri="http://schemas.microsoft.com/office/infopath/2007/PartnerControls"/>
-    <ds:schemaRef ds:uri="http://www.w3.org/XML/1998/namespace"/>
-    <ds:schemaRef ds:uri="http://purl.org/dc/terms/"/>
-    <ds:schemaRef ds:uri="add2d6a7-7b55-4edd-8dbd-866f496cca7c"/>
-    <ds:schemaRef ds:uri="http://schemas.microsoft.com/office/2006/documentManagement/types"/>
-    <ds:schemaRef ds:uri="http://schemas.microsoft.com/office/2006/metadata/properties"/>
-    <ds:schemaRef ds:uri="http://purl.org/dc/elements/1.1/"/>
-    <ds:schemaRef ds:uri="http://schemas.openxmlformats.org/package/2006/metadata/core-properties"/>
-    <ds:schemaRef ds:uri="909427d9-e6ba-4e64-8878-6b7e8f484364"/>
   </ds:schemaRefs>
 </ds:datastoreItem>
 </file>

</xml_diff>